<commit_message>
updates to opt rot
</commit_message>
<xml_diff>
--- a/RBOT_101/Course Docs/RBOT-101_Syllabus Draft.docx
+++ b/RBOT_101/Course Docs/RBOT-101_Syllabus Draft.docx
@@ -47,17 +47,8 @@
           <w:sz w:val="20"/>
           <w:szCs w:val="20"/>
         </w:rPr>
-        <w:t xml:space="preserve">:  Mathematical Foundations </w:t>
-      </w:r>
-      <w:proofErr w:type="gramStart"/>
-      <w:r>
-        <w:rPr>
-          <w:sz w:val="20"/>
-          <w:szCs w:val="20"/>
-        </w:rPr>
-        <w:t>of  Robotics</w:t>
-      </w:r>
-      <w:proofErr w:type="gramEnd"/>
+        <w:t>:  Mathematical Foundations of  Robotics</w:t>
+      </w:r>
     </w:p>
     <w:p>
       <w:pPr>
@@ -69,16 +60,8 @@
         <w:rPr>
           <w:b/>
         </w:rPr>
-        <w:t xml:space="preserve">Course </w:t>
-      </w:r>
-      <w:proofErr w:type="gramStart"/>
-      <w:r>
-        <w:rPr>
-          <w:b/>
-        </w:rPr>
-        <w:t>Number :</w:t>
-      </w:r>
-      <w:proofErr w:type="gramEnd"/>
+        <w:t>Course Number :</w:t>
+      </w:r>
       <w:r>
         <w:t xml:space="preserve"> RBOT- 101</w:t>
       </w:r>
@@ -206,18 +189,7 @@
         <w:ind w:left="270"/>
       </w:pPr>
       <w:r>
-        <w:t xml:space="preserve">This syllabus contains all relevant information about the course: its objectives and outcomes, the grading criteria, the </w:t>
-      </w:r>
-      <w:proofErr w:type="gramStart"/>
-      <w:r>
-        <w:t>texts</w:t>
-      </w:r>
-      <w:proofErr w:type="gramEnd"/>
-      <w:r>
-        <w:t xml:space="preserve"> and other materials of instruction, and of weekly topics, outco</w:t>
-      </w:r>
-      <w:r>
-        <w:t xml:space="preserve">mes, assignments, and due dates.  </w:t>
+        <w:t xml:space="preserve">This syllabus contains all relevant information about the course: its objectives and outcomes, the grading criteria, the texts and other materials of instruction, and of weekly topics, outcomes, assignments, and due dates.  </w:t>
       </w:r>
     </w:p>
     <w:p>
@@ -255,6 +227,9 @@
       </w:r>
     </w:p>
     <w:p>
+      <w:pPr>
+        <w:jc w:val="both"/>
+      </w:pPr>
       <w:r>
         <w:t xml:space="preserve">The course is intended </w:t>
       </w:r>
@@ -317,13 +292,7 @@
         <w:t xml:space="preserve"> </w:t>
       </w:r>
       <w:r>
-        <w:t xml:space="preserve"> wrenches, homogeneous transformations, </w:t>
-      </w:r>
-      <w:r>
-        <w:t xml:space="preserve">optimal </w:t>
-      </w:r>
-      <w:r>
-        <w:t>algorithms for rigid body rotations, linear systems theory, probability</w:t>
+        <w:t xml:space="preserve"> wrenches, homogeneous transformations, optimal algorithms for rigid body rotations, linear systems theory, probability</w:t>
       </w:r>
       <w:r>
         <w:t xml:space="preserve"> theory</w:t>
@@ -338,6 +307,7 @@
     <w:p>
       <w:pPr>
         <w:pStyle w:val="Heading2"/>
+        <w:jc w:val="both"/>
         <w:rPr>
           <w:sz w:val="22"/>
           <w:szCs w:val="22"/>
@@ -369,13 +339,7 @@
         </w:numPr>
       </w:pPr>
       <w:r>
-        <w:t xml:space="preserve">Develop </w:t>
-      </w:r>
-      <w:r>
-        <w:t xml:space="preserve">mathematical tools for solving fundamental kinematical problems in </w:t>
-      </w:r>
-      <w:r>
-        <w:t>robot operation</w:t>
+        <w:t>Develop mathematical tools for solving fundamental kinematic problems in robot operation</w:t>
       </w:r>
       <w:r>
         <w:t>.</w:t>
@@ -400,10 +364,7 @@
         </w:numPr>
       </w:pPr>
       <w:r>
-        <w:t xml:space="preserve">Integrate </w:t>
-      </w:r>
-      <w:r>
-        <w:t xml:space="preserve">state estimation with rigid and semi-rigid soft bodies </w:t>
+        <w:t xml:space="preserve">Integrate state estimation with rigid and semi-rigid soft bodies </w:t>
       </w:r>
       <w:r>
         <w:t>to</w:t>
@@ -423,10 +384,7 @@
         </w:rPr>
       </w:pPr>
       <w:r>
-        <w:t xml:space="preserve">Use open-source </w:t>
-      </w:r>
-      <w:r>
-        <w:t>Python, and C++ tools to solve classical and emerging problems in robotics in our day.</w:t>
+        <w:t>Use open-source Python, and C++ tools to solve classical and emerging problems in robotics in our day.</w:t>
       </w:r>
     </w:p>
     <w:p>
@@ -484,23 +442,7 @@
           <w:color w:val="333333"/>
           <w:shd w:val="clear" w:color="auto" w:fill="D9D9D9"/>
         </w:rPr>
-        <w:t xml:space="preserve">An </w:t>
-      </w:r>
-      <w:proofErr w:type="gramStart"/>
-      <w:r>
-        <w:rPr>
-          <w:color w:val="333333"/>
-          <w:shd w:val="clear" w:color="auto" w:fill="D9D9D9"/>
-        </w:rPr>
-        <w:t>undergraduate-level</w:t>
-      </w:r>
-      <w:proofErr w:type="gramEnd"/>
-      <w:r>
-        <w:rPr>
-          <w:color w:val="333333"/>
-          <w:shd w:val="clear" w:color="auto" w:fill="D9D9D9"/>
-        </w:rPr>
-        <w:t xml:space="preserve"> understanding of linear algebra, analytical mechanics</w:t>
+        <w:t>An undergraduate-level understanding of linear algebra, analytical mechanics</w:t>
       </w:r>
       <w:r>
         <w:rPr>
@@ -611,24 +553,7 @@
         </w:tabs>
       </w:pPr>
       <w:r>
-        <w:t xml:space="preserve">Theory of Screws: A Study in the Dynamics of a Rigid Body by Robert </w:t>
-      </w:r>
-      <w:proofErr w:type="spellStart"/>
-      <w:r>
-        <w:t>Stawell</w:t>
-      </w:r>
-      <w:proofErr w:type="spellEnd"/>
-      <w:r>
-        <w:t xml:space="preserve"> Ball, Dublin: Hodges, Foster, and Co., Grafton-Street.</w:t>
-      </w:r>
-      <w:r>
-        <w:t xml:space="preserve"> </w:t>
-      </w:r>
-      <w:r>
-        <w:t>a. Textbooks:</w:t>
-      </w:r>
-      <w:r>
-        <w:br/>
+        <w:t>Theory of Screws: A Study in the Dynamics of a Rigid Body by Robert Stawell Ball, Dublin: Hodges, Foster, and Co., Grafton-Street.</w:t>
       </w:r>
       <w:r>
         <w:tab/>
@@ -658,23 +583,7 @@
           <w:sz w:val="20"/>
           <w:szCs w:val="20"/>
         </w:rPr>
-        <w:t xml:space="preserve">b. Required/Recommended </w:t>
-      </w:r>
-      <w:proofErr w:type="gramStart"/>
-      <w:r>
-        <w:rPr>
-          <w:sz w:val="20"/>
-          <w:szCs w:val="20"/>
-        </w:rPr>
-        <w:t>Software :</w:t>
-      </w:r>
-      <w:proofErr w:type="gramEnd"/>
-      <w:r>
-        <w:rPr>
-          <w:sz w:val="20"/>
-          <w:szCs w:val="20"/>
-        </w:rPr>
-        <w:t xml:space="preserve"> </w:t>
+        <w:t xml:space="preserve">b. Required/Recommended Software : </w:t>
       </w:r>
       <w:r>
         <w:rPr>
@@ -769,23 +678,7 @@
           <w:sz w:val="20"/>
           <w:szCs w:val="20"/>
         </w:rPr>
-        <w:t xml:space="preserve">ROS </w:t>
-      </w:r>
-      <w:proofErr w:type="gramStart"/>
-      <w:r>
-        <w:rPr>
-          <w:sz w:val="20"/>
-          <w:szCs w:val="20"/>
-        </w:rPr>
-        <w:t>1.x :</w:t>
-      </w:r>
-      <w:proofErr w:type="gramEnd"/>
-      <w:r>
-        <w:rPr>
-          <w:sz w:val="20"/>
-          <w:szCs w:val="20"/>
-        </w:rPr>
-        <w:t xml:space="preserve"> </w:t>
+        <w:t xml:space="preserve">ROS 1.x : </w:t>
       </w:r>
       <w:r>
         <w:rPr>
@@ -814,23 +707,7 @@
           <w:sz w:val="20"/>
           <w:szCs w:val="20"/>
         </w:rPr>
-        <w:t xml:space="preserve">ROS </w:t>
-      </w:r>
-      <w:proofErr w:type="gramStart"/>
-      <w:r>
-        <w:rPr>
-          <w:sz w:val="20"/>
-          <w:szCs w:val="20"/>
-        </w:rPr>
-        <w:t>2 :</w:t>
-      </w:r>
-      <w:proofErr w:type="gramEnd"/>
-      <w:r>
-        <w:rPr>
-          <w:sz w:val="20"/>
-          <w:szCs w:val="20"/>
-        </w:rPr>
-        <w:t xml:space="preserve"> </w:t>
+        <w:t xml:space="preserve">ROS 2 : </w:t>
       </w:r>
       <w:hyperlink r:id="rId7" w:history="1">
         <w:r>
@@ -889,10 +766,7 @@
         <w:ind w:left="270"/>
       </w:pPr>
       <w:r>
-        <w:t>• Stude</w:t>
-      </w:r>
-      <w:r>
-        <w:t>nts will be provided with PDF copies of additional course material and links to relevant material, if required.</w:t>
+        <w:t>• Students will be provided with PDF copies of additional course material and links to relevant material, if required.</w:t>
       </w:r>
     </w:p>
     <w:p>
@@ -1574,11 +1448,11 @@
               <w:t xml:space="preserve">term paper that applies the concepts we have taught in these modules. </w:t>
             </w:r>
             <w:r>
-              <w:t xml:space="preserve">During the course, students are encouraged to </w:t>
+              <w:t xml:space="preserve">During the course, students are encouraged to discuss with the instructor one-on-one on </w:t>
             </w:r>
             <w:r>
               <w:lastRenderedPageBreak/>
-              <w:t xml:space="preserve">discuss with the instructor one-on-one on what topics interest them and how they envision translating the topic into a meaningful </w:t>
+              <w:t xml:space="preserve">what topics interest them and how they envision translating the topic into a meaningful </w:t>
             </w:r>
             <w:r>
               <w:t>real-world</w:t>
@@ -1721,15 +1595,7 @@
         </w:numPr>
       </w:pPr>
       <w:r>
-        <w:t xml:space="preserve">Provides original, substantive, and </w:t>
-      </w:r>
-      <w:proofErr w:type="gramStart"/>
-      <w:r>
-        <w:t>thought provoking</w:t>
-      </w:r>
-      <w:proofErr w:type="gramEnd"/>
-      <w:r>
-        <w:t xml:space="preserve"> analysis of the course material.  </w:t>
+        <w:t xml:space="preserve">Provides original, substantive, and thought provoking analysis of the course material.  </w:t>
       </w:r>
     </w:p>
     <w:p>
@@ -1801,15 +1667,7 @@
         </w:numPr>
       </w:pPr>
       <w:r>
-        <w:t xml:space="preserve">Contains most elements of an exceptional </w:t>
-      </w:r>
-      <w:proofErr w:type="gramStart"/>
-      <w:r>
-        <w:t>post, but</w:t>
-      </w:r>
-      <w:proofErr w:type="gramEnd"/>
-      <w:r>
-        <w:t xml:space="preserve"> may lack coherency and/or have a couple minor spelling/grammatical errors. </w:t>
+        <w:t xml:space="preserve">Contains most elements of an exceptional post, but may lack coherency and/or have a couple minor spelling/grammatical errors. </w:t>
       </w:r>
     </w:p>
     <w:p/>
@@ -1934,15 +1792,7 @@
     </w:p>
     <w:p>
       <w:r>
-        <w:t>Similarly, substantive responses to peer posts will be similarly graded.  In addition to the grading metric outlined above, to earn full credit the responses must (1) address the author of the post directly and highlight texts/ideas from the original post and 2) provide constructive insight (</w:t>
-      </w:r>
-      <w:proofErr w:type="gramStart"/>
-      <w:r>
-        <w:t>i.e.</w:t>
-      </w:r>
-      <w:proofErr w:type="gramEnd"/>
-      <w:r>
-        <w:t xml:space="preserve"> not simply “I agree/disagree with you”).</w:t>
+        <w:t>Similarly, substantive responses to peer posts will be similarly graded.  In addition to the grading metric outlined above, to earn full credit the responses must (1) address the author of the post directly and highlight texts/ideas from the original post and 2) provide constructive insight (i.e. not simply “I agree/disagree with you”).</w:t>
       </w:r>
     </w:p>
     <w:p>
@@ -1963,12 +1813,7 @@
       </w:r>
       <w:r>
         <w:br/>
-      </w:r>
-      <w:r>
-        <w:t>Online discussions should be completed during the course week in which they are assigned. Early or late discussion posts do not earn credit.  Your first post should be made by Saturday midnight of each course week; following posts should be made by Tuesday</w:t>
-      </w:r>
-      <w:r>
-        <w:t xml:space="preserve"> midnight. You are expected to post on at least three different days of the course week.  </w:t>
+        <w:t xml:space="preserve">Online discussions should be completed during the course week in which they are assigned. Early or late discussion posts do not earn credit.  Your first post should be made by Saturday midnight of each course week; following posts should be made by Tuesday midnight. You are expected to post on at least three different days of the course week.  </w:t>
       </w:r>
     </w:p>
     <w:p>
@@ -1977,10 +1822,7 @@
         <w:ind w:left="360"/>
       </w:pPr>
       <w:r>
-        <w:t xml:space="preserve">Unless stated otherwise, you should expect to post substantive answers to each discussion question and at least one response to a post from two other students (3 to 4 substantive posts per week).  A substantive post is one that is about 150-250 words, and </w:t>
-      </w:r>
-      <w:r>
-        <w:t xml:space="preserve">which makes a useful point or asks a useful question. Posts which are poorly written, which merely quote from external sources, or which merely echo agreement or disagreement </w:t>
+        <w:t xml:space="preserve">Unless stated otherwise, you should expect to post substantive answers to each discussion question and at least one response to a post from two other students (3 to 4 substantive posts per week).  A substantive post is one that is about 150-250 words, and which makes a useful point or asks a useful question. Posts which are poorly written, which merely quote from external sources, or which merely echo agreement or disagreement </w:t>
       </w:r>
     </w:p>
     <w:p>
@@ -6397,10 +6239,7 @@
         <w:t>For late assignments</w:t>
       </w:r>
       <w:r>
-        <w:t xml:space="preserve">, </w:t>
-      </w:r>
-      <w:r>
-        <w:t>points will be deducted according to the following scale:</w:t>
+        <w:t>, points will be deducted according to the following scale:</w:t>
       </w:r>
     </w:p>
     <w:p>
@@ -6485,13 +6324,7 @@
       </w:pPr>
       <w:r>
         <w:lastRenderedPageBreak/>
-        <w:t>On rare occasions, personal or professional iss</w:t>
-      </w:r>
-      <w:r>
-        <w:t xml:space="preserve">ues do arise that may warrant an exception to the late policy above. Please notify the instructor at least 24 hours in advance of a due date if an issue arises that will make it impossible for you to meet a stated due date. Exceptions, although rare, will </w:t>
-      </w:r>
-      <w:r>
-        <w:t>be considered on a case-by-case basis.</w:t>
+        <w:t>On rare occasions, personal or professional issues do arise that may warrant an exception to the late policy above. Please notify the instructor at least 24 hours in advance of a due date if an issue arises that will make it impossible for you to meet a stated due date. Exceptions, although rare, will be considered on a case-by-case basis.</w:t>
       </w:r>
     </w:p>
     <w:p>
@@ -6534,19 +6367,13 @@
         </w:numPr>
       </w:pPr>
       <w:r>
-        <w:t xml:space="preserve">Work expectations – Students are responsible to explore each week's materials and submit required work by their due dates.  On average, a student can expect to spend approximately </w:t>
-      </w:r>
-      <w:r>
-        <w:t>5</w:t>
+        <w:t>Work expectations – Students are responsible to explore each week's materials and submit required work by their due dates.  On average, a student can expect to spend approximately 5</w:t>
       </w:r>
       <w:r>
         <w:t>-6</w:t>
       </w:r>
       <w:r>
-        <w:t xml:space="preserve"> hours per week</w:t>
-      </w:r>
-      <w:r>
-        <w:t xml:space="preserve"> reading and approximately </w:t>
+        <w:t xml:space="preserve"> hours per week reading and approximately </w:t>
       </w:r>
       <w:r>
         <w:t>3</w:t>
@@ -7229,10 +7056,7 @@
         </w:tabs>
       </w:pPr>
       <w:r>
-        <w:t xml:space="preserve">My goal is to grade homework within a week of the due date.  I will post an announcement if I am delayed in grading for some reason.  If you submit an assignment late, I usually grade it after the following assignment is due, so that my feedback is timely </w:t>
-      </w:r>
-      <w:r>
-        <w:t>for the greatest number of students.</w:t>
+        <w:t>My goal is to grade homework within a week of the due date.  I will post an announcement if I am delayed in grading for some reason.  If you submit an assignment late, I usually grade it after the following assignment is due, so that my feedback is timely for the greatest number of students.</w:t>
       </w:r>
     </w:p>
     <w:p>
@@ -7242,18 +7066,7 @@
     </w:p>
     <w:p>
       <w:r>
-        <w:t xml:space="preserve">If you have questions about assignments, the most reliable private way to reach me is via the </w:t>
-      </w:r>
-      <w:proofErr w:type="gramStart"/>
-      <w:r>
-        <w:t>One on One</w:t>
-      </w:r>
-      <w:proofErr w:type="gramEnd"/>
-      <w:r>
-        <w:t xml:space="preserve"> Discussion forum.  If your question will help the entire class, I may take the liberty of answering it via the Q</w:t>
-      </w:r>
-      <w:r>
-        <w:t>uestions and Answers forum.</w:t>
+        <w:t>If you have questions about assignments, the most reliable private way to reach me is via the One on One Discussion forum.  If your question will help the entire class, I may take the liberty of answering it via the Questions and Answers forum.</w:t>
       </w:r>
     </w:p>
     <w:p>
@@ -7307,21 +7120,7 @@
         </w:numPr>
       </w:pPr>
       <w:r>
-        <w:t>We can draw on the wealth of examples from our organizati</w:t>
-      </w:r>
-      <w:r>
-        <w:t xml:space="preserve">ons in class discussions and in our written work. However, it is imperative that we not share information that is confidential, privileged, or proprietary in nature. We must be mindful of any contracts we have agreed to with our companies. In addition, we </w:t>
-      </w:r>
-      <w:r>
-        <w:t xml:space="preserve">should respect our fellow classmates and work under the assumption that what is discussed here (as it pertains to the workings of </w:t>
-      </w:r>
-      <w:proofErr w:type="gramStart"/>
-      <w:r>
-        <w:t>particular organizations</w:t>
-      </w:r>
-      <w:proofErr w:type="gramEnd"/>
-      <w:r>
-        <w:t>) stays within the confines of the classroom.</w:t>
+        <w:t>We can draw on the wealth of examples from our organizations in class discussions and in our written work. However, it is imperative that we not share information that is confidential, privileged, or proprietary in nature. We must be mindful of any contracts we have agreed to with our companies. In addition, we should respect our fellow classmates and work under the assumption that what is discussed here (as it pertains to the workings of particular organizations) stays within the confines of the classroom.</w:t>
       </w:r>
     </w:p>
     <w:p>
@@ -7332,16 +7131,7 @@
         </w:numPr>
       </w:pPr>
       <w:r>
-        <w:t>Finally, for your awareness, members of the University's</w:t>
-      </w:r>
-      <w:r>
-        <w:t xml:space="preserve"> technical staff have access to all course sites to aid in course setup and technical troubleshooting. Program Chairs and a small number of Graduate Professional Studies (GPS) staff have access to all GPS courses for oversight purposes. Students enrolled i</w:t>
-      </w:r>
-      <w:r>
-        <w:t>n GPS courses can expect that individuals other than their fellow classmates and the course instructor(s) may visit their course for various purposes. Their intentions are to aid in technical troubleshooting and to ensure that quality course delivery stand</w:t>
-      </w:r>
-      <w:r>
-        <w:t>ards are met. Strict confidentiality of student information is maintained.</w:t>
+        <w:t>Finally, for your awareness, members of the University's technical staff have access to all course sites to aid in course setup and technical troubleshooting. Program Chairs and a small number of Graduate Professional Studies (GPS) staff have access to all GPS courses for oversight purposes. Students enrolled in GPS courses can expect that individuals other than their fellow classmates and the course instructor(s) may visit their course for various purposes. Their intentions are to aid in technical troubleshooting and to ensure that quality course delivery standards are met. Strict confidentiality of student information is maintained.</w:t>
       </w:r>
     </w:p>
     <w:p>
@@ -7388,10 +7178,7 @@
         </w:numPr>
       </w:pPr>
       <w:r>
-        <w:t>If you are employed full-time, do not take more than two courses at a time.  I have ne</w:t>
-      </w:r>
-      <w:r>
-        <w:t>ver yet met a student who could successfully manage this, especially toward the end of the term as finals and projects come due.</w:t>
+        <w:t>If you are employed full-time, do not take more than two courses at a time.  I have never yet met a student who could successfully manage this, especially toward the end of the term as finals and projects come due.</w:t>
       </w:r>
     </w:p>
     <w:p>
@@ -7402,18 +7189,7 @@
         </w:numPr>
       </w:pPr>
       <w:r>
-        <w:t xml:space="preserve">Keep up with the course week-to-week.  </w:t>
-      </w:r>
-      <w:proofErr w:type="gramStart"/>
-      <w:r>
-        <w:t>Don’t</w:t>
-      </w:r>
-      <w:proofErr w:type="gramEnd"/>
-      <w:r>
-        <w:t xml:space="preserve"> let yourself fall behind on readings, discussion posts, etc.  Brandeis courses are</w:t>
-      </w:r>
-      <w:r>
-        <w:t xml:space="preserve"> not self-paced, and they depend on the collaboration of everyone.  Participating late, or “trying to get ahead” is very disruptive.</w:t>
+        <w:t>Keep up with the course week-to-week.  Don’t let yourself fall behind on readings, discussion posts, etc.  Brandeis courses are not self-paced, and they depend on the collaboration of everyone.  Participating late, or “trying to get ahead” is very disruptive.</w:t>
       </w:r>
     </w:p>
     <w:p>
@@ -7423,24 +7199,8 @@
           <w:numId w:val="7"/>
         </w:numPr>
       </w:pPr>
-      <w:proofErr w:type="gramStart"/>
-      <w:r>
-        <w:t>Take a look</w:t>
-      </w:r>
-      <w:proofErr w:type="gramEnd"/>
-      <w:r>
-        <w:t xml:space="preserve"> at course assignments early in the week and consider how you will approach the solutions.  Ask questions early,</w:t>
-      </w:r>
-      <w:r>
-        <w:t xml:space="preserve"> so I have time to answer them.  </w:t>
-      </w:r>
-      <w:proofErr w:type="gramStart"/>
-      <w:r>
-        <w:t>Don’t</w:t>
-      </w:r>
-      <w:proofErr w:type="gramEnd"/>
-      <w:r>
-        <w:t xml:space="preserve"> wait until Tuesday night to begin work.</w:t>
+      <w:r>
+        <w:t>Take a look at course assignments early in the week and consider how you will approach the solutions.  Ask questions early, so I have time to answer them.  Don’t wait until Tuesday night to begin work.</w:t>
       </w:r>
     </w:p>
     <w:p>
@@ -7451,10 +7211,7 @@
         </w:numPr>
       </w:pPr>
       <w:r>
-        <w:t>If you are planning a vacation, plan to continue participating in the class.  Thanks to LATTE, you can post discussions and submit homework from virtually anywhere in the world.</w:t>
-      </w:r>
-      <w:r>
-        <w:t xml:space="preserve">  I will not be able to accept homework late because of a scheduled vacation.</w:t>
+        <w:t>If you are planning a vacation, plan to continue participating in the class.  Thanks to LATTE, you can post discussions and submit homework from virtually anywhere in the world.  I will not be able to accept homework late because of a scheduled vacation.</w:t>
       </w:r>
     </w:p>
     <w:p>
@@ -7465,18 +7222,7 @@
         </w:numPr>
       </w:pPr>
       <w:r>
-        <w:t xml:space="preserve">If you do find yourself short of time, remember that discussion posts count for 30% of your grade.  Do not forgo discussions, because </w:t>
-      </w:r>
-      <w:proofErr w:type="gramStart"/>
-      <w:r>
-        <w:t>it’s</w:t>
-      </w:r>
-      <w:proofErr w:type="gramEnd"/>
-      <w:r>
-        <w:t xml:space="preserve"> impossible to complete the course succe</w:t>
-      </w:r>
-      <w:r>
-        <w:t>ssfully without them.</w:t>
+        <w:t>If you do find yourself short of time, remember that discussion posts count for 30% of your grade.  Do not forgo discussions, because it’s impossible to complete the course successfully without them.</w:t>
       </w:r>
     </w:p>
     <w:p>
@@ -7549,16 +7295,9 @@
         <w:rPr>
           <w:color w:val="373A3C"/>
         </w:rPr>
-        <w:t>. You can email, call, or text your questions using the LATTE Support Channels listed on this webpage. Please also bookmark this resource so you have easy access to these support services</w:t>
-      </w:r>
-      <w:r>
-        <w:rPr>
-          <w:color w:val="373A3C"/>
-        </w:rPr>
-        <w:t xml:space="preserve"> moving forward. To search our library materials use our </w:t>
+        <w:t xml:space="preserve">. You can email, call, or text your questions using the LATTE Support Channels listed on this webpage. Please also bookmark this resource so you have easy access to these support services moving forward. To search our library materials use our </w:t>
       </w:r>
       <w:hyperlink r:id="rId9">
-        <w:proofErr w:type="spellStart"/>
         <w:r>
           <w:rPr>
             <w:b/>
@@ -7567,7 +7306,6 @@
           </w:rPr>
           <w:t>OneSearch</w:t>
         </w:r>
-        <w:proofErr w:type="spellEnd"/>
       </w:hyperlink>
       <w:r>
         <w:rPr>
@@ -7627,10 +7365,7 @@
         <w:spacing w:before="280" w:after="120"/>
       </w:pPr>
       <w:r>
-        <w:t>Please review the policies and procedures of Graduate Professional Studies, found at http://www.brandeis.edu/gps/students/studentresources/policiesprocedures/index.</w:t>
-      </w:r>
-      <w:r>
-        <w:t>html.  We would like to highlight the following.</w:t>
+        <w:t>Please review the policies and procedures of Graduate Professional Studies, found at http://www.brandeis.edu/gps/students/studentresources/policiesprocedures/index.html.  We would like to highlight the following.</w:t>
       </w:r>
     </w:p>
     <w:p>
@@ -7663,13 +7398,7 @@
         <w:rPr>
           <w:color w:val="373A3C"/>
         </w:rPr>
-        <w:t>Brandeis University is committed to providing reasonable accommodations to individuals with appropriately documented physical, learning, or psychological disabilities; short-ter</w:t>
-      </w:r>
-      <w:r>
-        <w:rPr>
-          <w:color w:val="373A3C"/>
-        </w:rPr>
-        <w:t xml:space="preserve">m and long-term. </w:t>
+        <w:t xml:space="preserve">Brandeis University is committed to providing reasonable accommodations to individuals with appropriately documented physical, learning, or psychological disabilities; short-term and long-term. </w:t>
       </w:r>
     </w:p>
     <w:p>
@@ -7685,27 +7414,7 @@
         <w:rPr>
           <w:color w:val="373A3C"/>
         </w:rPr>
-        <w:t xml:space="preserve">Disclosing a disability and requesting accommodations are personal decisions. Brandeis does not require you to disclose the existence of a </w:t>
-      </w:r>
-      <w:proofErr w:type="gramStart"/>
-      <w:r>
-        <w:rPr>
-          <w:color w:val="373A3C"/>
-        </w:rPr>
-        <w:t>disability, but</w:t>
-      </w:r>
-      <w:proofErr w:type="gramEnd"/>
-      <w:r>
-        <w:rPr>
-          <w:color w:val="373A3C"/>
-        </w:rPr>
-        <w:t xml:space="preserve"> requesting accommodations does require that you disclose your disability. Be sure t</w:t>
-      </w:r>
-      <w:r>
-        <w:rPr>
-          <w:color w:val="373A3C"/>
-        </w:rPr>
-        <w:t xml:space="preserve">o contact Student Accessibility Support (SAS) as soon as possible to ensure all your accommodations are delivered in a timely manner. </w:t>
+        <w:t xml:space="preserve">Disclosing a disability and requesting accommodations are personal decisions. Brandeis does not require you to disclose the existence of a disability, but requesting accommodations does require that you disclose your disability. Be sure to contact Student Accessibility Support (SAS) as soon as possible to ensure all your accommodations are delivered in a timely manner. </w:t>
       </w:r>
     </w:p>
     <w:p>
@@ -7733,13 +7442,7 @@
         <w:rPr>
           <w:color w:val="373A3C"/>
         </w:rPr>
-        <w:t>for more information. For any questions regarding the ac</w:t>
-      </w:r>
-      <w:r>
-        <w:rPr>
-          <w:color w:val="373A3C"/>
-        </w:rPr>
-        <w:t xml:space="preserve">commodation request process, please contact Jaspreet Mahal, Accessibility Specialist for Graduate Students, at 781-736-3470 or </w:t>
+        <w:t xml:space="preserve">for more information. For any questions regarding the accommodation request process, please contact Jaspreet Mahal, Accessibility Specialist for Graduate Students, at 781-736-3470 or </w:t>
       </w:r>
       <w:hyperlink r:id="rId11">
         <w:r>
@@ -7788,57 +7491,14 @@
         <w:spacing w:before="280" w:after="120"/>
       </w:pPr>
       <w:r>
-        <w:t>Academic hones</w:t>
-      </w:r>
-      <w:r>
-        <w:t>ty and student integrity are of fundamental importance at Brandeis University and we want students to understand this clearly at the start of the term.  As stated in the Brandeis Rights and Responsibilities handbook, “Every member of the University Communi</w:t>
-      </w:r>
-      <w:r>
-        <w:t>ty is expected to maintain the highest standards of academic honesty.  A student shall not receive credit for work that is not the product of the student’s own effort.  A student's name on any written exercise constitutes a statement that the work is the r</w:t>
-      </w:r>
-      <w:r>
-        <w:t>esult of the student's own thought and study, stated in the student’s own words, and produced without the assistance of others, except in quotes, footnotes or references with appropriate acknowledgement of the source."  In particular, students must be awar</w:t>
-      </w:r>
-      <w:r>
-        <w:t xml:space="preserve">e that material (including ideas, phrases, sentences, etc.) taken from the Internet and other sources MUST be appropriately cited if </w:t>
-      </w:r>
-      <w:proofErr w:type="gramStart"/>
-      <w:r>
-        <w:t>quoted, and</w:t>
-      </w:r>
-      <w:proofErr w:type="gramEnd"/>
-      <w:r>
-        <w:t xml:space="preserve"> footnoted in any written work turned in for this, or any, Brandeis class.  Also, students will not be allowed t</w:t>
-      </w:r>
-      <w:r>
-        <w:t>o collaborate on work except by the specific permission of the instructor.  Failure to properly cite resources may result in a referral being made to the Office of Student Development and Judicial Education.  The outcome of this action may involve academic</w:t>
-      </w:r>
-      <w:r>
-        <w:t xml:space="preserve"> and disciplinary sanctions, which could include (but are not limited to) such penalties as receiving no credit for the assignment in question, receiving no credit for the related course, or suspension or dismissal from the University. </w:t>
+        <w:t xml:space="preserve">Academic honesty and student integrity are of fundamental importance at Brandeis University and we want students to understand this clearly at the start of the term.  As stated in the Brandeis Rights and Responsibilities handbook, “Every member of the University Community is expected to maintain the highest standards of academic honesty.  A student shall not receive credit for work that is not the product of the student’s own effort.  A student's name on any written exercise constitutes a statement that the work is the result of the student's own thought and study, stated in the student’s own words, and produced without the assistance of others, except in quotes, footnotes or references with appropriate acknowledgement of the source."  In particular, students must be aware that material (including ideas, phrases, sentences, etc.) taken from the Internet and other sources MUST be appropriately cited if quoted, and footnoted in any written work turned in for this, or any, Brandeis class.  Also, students will not be allowed to collaborate on work except by the specific permission of the instructor.  Failure to properly cite resources may result in a referral being made to the Office of Student Development and Judicial Education.  The outcome of this action may involve academic and disciplinary sanctions, which could include (but are not limited to) such penalties as receiving no credit for the assignment in question, receiving no credit for the related course, or suspension or dismissal from the University. </w:t>
       </w:r>
       <w:r>
         <w:br/>
       </w:r>
       <w:r>
         <w:br/>
-        <w:t>Further informatio</w:t>
-      </w:r>
-      <w:r>
-        <w:t>n regarding academic integrity may be found in the following publications: "In Pursuit of Excellence - A Guide to Academic Integrity for the Brandeis Community", "(Students') Rights and Responsibilities Handbook", AND " Graduate Professional Studies Studen</w:t>
-      </w:r>
-      <w:r>
-        <w:t>t Handbook".  You should read these publications, which all can be accessed from the Graduate Professional Studies Web site.  A student that is in doubt about standards of academic honesty (regarding plagiarism, multiple submissions of written work, unackn</w:t>
-      </w:r>
-      <w:r>
-        <w:t xml:space="preserve">owledged or unauthorized collaborative effort, false </w:t>
-      </w:r>
-      <w:proofErr w:type="gramStart"/>
-      <w:r>
-        <w:t>citation</w:t>
-      </w:r>
-      <w:proofErr w:type="gramEnd"/>
-      <w:r>
-        <w:t xml:space="preserve"> or false data) should consult either the course instructor or other staff of the Rabb School Graduate Professional Studies.</w:t>
+        <w:t>Further information regarding academic integrity may be found in the following publications: "In Pursuit of Excellence - A Guide to Academic Integrity for the Brandeis Community", "(Students') Rights and Responsibilities Handbook", AND " Graduate Professional Studies Student Handbook".  You should read these publications, which all can be accessed from the Graduate Professional Studies Web site.  A student that is in doubt about standards of academic honesty (regarding plagiarism, multiple submissions of written work, unacknowledged or unauthorized collaborative effort, false citation or false data) should consult either the course instructor or other staff of the Rabb School Graduate Professional Studies.</w:t>
       </w:r>
     </w:p>
     <w:p>
@@ -9872,6 +9532,7 @@
   <w:style w:type="character" w:default="1" w:styleId="DefaultParagraphFont">
     <w:name w:val="Default Paragraph Font"/>
     <w:uiPriority w:val="1"/>
+    <w:semiHidden/>
     <w:unhideWhenUsed/>
   </w:style>
   <w:style w:type="table" w:default="1" w:styleId="TableNormal">

</xml_diff>